<commit_message>
Update Profiling Research Paper.docx
</commit_message>
<xml_diff>
--- a/Profiling Research/Profiling Research Paper.docx
+++ b/Profiling Research/Profiling Research Paper.docx
@@ -43,7 +43,7 @@
             <mc:AlternateContent>
               <mc:Choice Requires="wps">
                 <w:drawing>
-                  <wp:anchor distT="0" distB="0" distL="114300" distR="114300" simplePos="0" relativeHeight="251659264" behindDoc="0" locked="0" layoutInCell="0" allowOverlap="1" wp14:anchorId="463BD159" wp14:editId="7FDB10F4">
+                  <wp:anchor distT="0" distB="0" distL="114300" distR="114300" simplePos="0" relativeHeight="251659264" behindDoc="0" locked="0" layoutInCell="0" allowOverlap="1" wp14:anchorId="593D68A1" wp14:editId="23E3DA28">
                     <wp:simplePos x="0" y="0"/>
                     <wp:positionH relativeFrom="page">
                       <wp:align>center</wp:align>
@@ -116,7 +116,7 @@
             <mc:AlternateContent>
               <mc:Choice Requires="wps">
                 <w:drawing>
-                  <wp:anchor distT="0" distB="0" distL="114300" distR="114300" simplePos="0" relativeHeight="251662336" behindDoc="0" locked="0" layoutInCell="0" allowOverlap="1" wp14:anchorId="122667BD" wp14:editId="66668451">
+                  <wp:anchor distT="0" distB="0" distL="114300" distR="114300" simplePos="0" relativeHeight="251662336" behindDoc="0" locked="0" layoutInCell="0" allowOverlap="1" wp14:anchorId="7734F90F" wp14:editId="4643AE0F">
                     <wp:simplePos x="0" y="0"/>
                     <wp:positionH relativeFrom="leftMargin">
                       <wp:align>center</wp:align>
@@ -189,7 +189,7 @@
             <mc:AlternateContent>
               <mc:Choice Requires="wps">
                 <w:drawing>
-                  <wp:anchor distT="0" distB="0" distL="114300" distR="114300" simplePos="0" relativeHeight="251661312" behindDoc="0" locked="0" layoutInCell="0" allowOverlap="1" wp14:anchorId="05EEFC48" wp14:editId="3C511C5D">
+                  <wp:anchor distT="0" distB="0" distL="114300" distR="114300" simplePos="0" relativeHeight="251661312" behindDoc="0" locked="0" layoutInCell="0" allowOverlap="1" wp14:anchorId="2D7947CC" wp14:editId="20C4287D">
                     <wp:simplePos x="0" y="0"/>
                     <wp:positionH relativeFrom="rightMargin">
                       <wp:align>center</wp:align>
@@ -262,7 +262,7 @@
             <mc:AlternateContent>
               <mc:Choice Requires="wps">
                 <w:drawing>
-                  <wp:anchor distT="0" distB="0" distL="114300" distR="114300" simplePos="0" relativeHeight="251660288" behindDoc="0" locked="0" layoutInCell="0" allowOverlap="1" wp14:anchorId="0EB9FD32" wp14:editId="10331FBD">
+                  <wp:anchor distT="0" distB="0" distL="114300" distR="114300" simplePos="0" relativeHeight="251660288" behindDoc="0" locked="0" layoutInCell="0" allowOverlap="1" wp14:anchorId="205212E9" wp14:editId="07AC43C6">
                     <wp:simplePos x="0" y="0"/>
                     <wp:positionH relativeFrom="page">
                       <wp:align>center</wp:align>
@@ -595,7 +595,6 @@
             <w:tabs>
               <w:tab w:val="right" w:leader="dot" w:pos="10790"/>
             </w:tabs>
-            <w:spacing w:line="480" w:lineRule="auto"/>
             <w:rPr>
               <w:rFonts w:eastAsiaTheme="minorEastAsia"/>
               <w:lang w:eastAsia="ko-KR"/>
@@ -619,7 +618,7 @@
             </w:rPr>
             <w:fldChar w:fldCharType="separate"/>
           </w:r>
-          <w:hyperlink w:anchor="_Toc4242659" w:history="1">
+          <w:hyperlink w:anchor="_Toc4252243" w:history="1">
             <w:r>
               <w:rPr>
                 <w:rStyle w:val="Hyperlink"/>
@@ -642,7 +641,7 @@
               <w:rPr>
                 <w:webHidden/>
               </w:rPr>
-              <w:instrText xml:space="preserve"> PAGEREF _Toc4242659 \h </w:instrText>
+              <w:instrText xml:space="preserve"> PAGEREF _Toc4252243 \h </w:instrText>
             </w:r>
             <w:r>
               <w:rPr>
@@ -675,13 +674,12 @@
             <w:tabs>
               <w:tab w:val="right" w:leader="dot" w:pos="10790"/>
             </w:tabs>
-            <w:spacing w:line="480" w:lineRule="auto"/>
             <w:rPr>
               <w:rFonts w:eastAsiaTheme="minorEastAsia"/>
               <w:lang w:eastAsia="ko-KR"/>
             </w:rPr>
           </w:pPr>
-          <w:hyperlink w:anchor="_Toc4242660" w:history="1">
+          <w:hyperlink w:anchor="_Toc4252244" w:history="1">
             <w:r>
               <w:rPr>
                 <w:rStyle w:val="Hyperlink"/>
@@ -704,7 +702,7 @@
               <w:rPr>
                 <w:webHidden/>
               </w:rPr>
-              <w:instrText xml:space="preserve"> PAGEREF _Toc4242660 \h </w:instrText>
+              <w:instrText xml:space="preserve"> PAGEREF _Toc4252244 \h </w:instrText>
             </w:r>
             <w:r>
               <w:rPr>
@@ -737,13 +735,12 @@
             <w:tabs>
               <w:tab w:val="right" w:leader="dot" w:pos="10790"/>
             </w:tabs>
-            <w:spacing w:line="480" w:lineRule="auto"/>
             <w:rPr>
               <w:rFonts w:eastAsiaTheme="minorEastAsia"/>
               <w:lang w:eastAsia="ko-KR"/>
             </w:rPr>
           </w:pPr>
-          <w:hyperlink w:anchor="_Toc4242661" w:history="1">
+          <w:hyperlink w:anchor="_Toc4252245" w:history="1">
             <w:r>
               <w:rPr>
                 <w:rStyle w:val="Hyperlink"/>
@@ -766,7 +763,7 @@
               <w:rPr>
                 <w:webHidden/>
               </w:rPr>
-              <w:instrText xml:space="preserve"> PAGEREF _Toc4242661 \h </w:instrText>
+              <w:instrText xml:space="preserve"> PAGEREF _Toc4252245 \h </w:instrText>
             </w:r>
             <w:r>
               <w:rPr>
@@ -799,13 +796,12 @@
             <w:tabs>
               <w:tab w:val="right" w:leader="dot" w:pos="10790"/>
             </w:tabs>
-            <w:spacing w:line="480" w:lineRule="auto"/>
             <w:rPr>
               <w:rFonts w:eastAsiaTheme="minorEastAsia"/>
               <w:lang w:eastAsia="ko-KR"/>
             </w:rPr>
           </w:pPr>
-          <w:hyperlink w:anchor="_Toc4242662" w:history="1">
+          <w:hyperlink w:anchor="_Toc4252246" w:history="1">
             <w:r>
               <w:rPr>
                 <w:rStyle w:val="Hyperlink"/>
@@ -828,7 +824,7 @@
               <w:rPr>
                 <w:webHidden/>
               </w:rPr>
-              <w:instrText xml:space="preserve"> PAGEREF _Toc4242662 \h </w:instrText>
+              <w:instrText xml:space="preserve"> PAGEREF _Toc4252246 \h </w:instrText>
             </w:r>
             <w:r>
               <w:rPr>
@@ -861,13 +857,12 @@
             <w:tabs>
               <w:tab w:val="right" w:leader="dot" w:pos="10790"/>
             </w:tabs>
-            <w:spacing w:line="480" w:lineRule="auto"/>
             <w:rPr>
               <w:rFonts w:eastAsiaTheme="minorEastAsia"/>
               <w:lang w:eastAsia="ko-KR"/>
             </w:rPr>
           </w:pPr>
-          <w:hyperlink w:anchor="_Toc4242663" w:history="1">
+          <w:hyperlink w:anchor="_Toc4252247" w:history="1">
             <w:r>
               <w:rPr>
                 <w:rStyle w:val="Hyperlink"/>
@@ -890,7 +885,7 @@
               <w:rPr>
                 <w:webHidden/>
               </w:rPr>
-              <w:instrText xml:space="preserve"> PAGEREF _Toc4242663 \h </w:instrText>
+              <w:instrText xml:space="preserve"> PAGEREF _Toc4252247 \h </w:instrText>
             </w:r>
             <w:r>
               <w:rPr>
@@ -907,7 +902,7 @@
               <w:rPr>
                 <w:webHidden/>
               </w:rPr>
-              <w:t>4</w:t>
+              <w:t>5</w:t>
             </w:r>
             <w:r>
               <w:rPr>
@@ -923,13 +918,12 @@
             <w:tabs>
               <w:tab w:val="right" w:leader="dot" w:pos="10790"/>
             </w:tabs>
-            <w:spacing w:line="480" w:lineRule="auto"/>
             <w:rPr>
               <w:rFonts w:eastAsiaTheme="minorEastAsia"/>
               <w:lang w:eastAsia="ko-KR"/>
             </w:rPr>
           </w:pPr>
-          <w:hyperlink w:anchor="_Toc4242664" w:history="1">
+          <w:hyperlink w:anchor="_Toc4252248" w:history="1">
             <w:r>
               <w:rPr>
                 <w:rStyle w:val="Hyperlink"/>
@@ -952,7 +946,7 @@
               <w:rPr>
                 <w:webHidden/>
               </w:rPr>
-              <w:instrText xml:space="preserve"> PAGEREF _Toc4242664 \h </w:instrText>
+              <w:instrText xml:space="preserve"> PAGEREF _Toc4252248 \h </w:instrText>
             </w:r>
             <w:r>
               <w:rPr>
@@ -969,7 +963,7 @@
               <w:rPr>
                 <w:webHidden/>
               </w:rPr>
-              <w:t>4</w:t>
+              <w:t>7</w:t>
             </w:r>
             <w:r>
               <w:rPr>
@@ -985,18 +979,17 @@
             <w:tabs>
               <w:tab w:val="right" w:leader="dot" w:pos="10790"/>
             </w:tabs>
-            <w:spacing w:line="480" w:lineRule="auto"/>
             <w:rPr>
               <w:rFonts w:eastAsiaTheme="minorEastAsia"/>
               <w:lang w:eastAsia="ko-KR"/>
             </w:rPr>
           </w:pPr>
-          <w:hyperlink w:anchor="_Toc4242665" w:history="1">
+          <w:hyperlink w:anchor="_Toc4252249" w:history="1">
             <w:r>
               <w:rPr>
                 <w:rStyle w:val="Hyperlink"/>
               </w:rPr>
-              <w:t>Appendix 1 – Data</w:t>
+              <w:t>Appendix 1 - Data</w:t>
             </w:r>
             <w:r>
               <w:rPr>
@@ -1014,7 +1007,7 @@
               <w:rPr>
                 <w:webHidden/>
               </w:rPr>
-              <w:instrText xml:space="preserve"> PAGEREF _Toc4242665 \h </w:instrText>
+              <w:instrText xml:space="preserve"> PAGEREF _Toc4252249 \h </w:instrText>
             </w:r>
             <w:r>
               <w:rPr>
@@ -1031,7 +1024,7 @@
               <w:rPr>
                 <w:webHidden/>
               </w:rPr>
-              <w:t>5</w:t>
+              <w:t>8</w:t>
             </w:r>
             <w:r>
               <w:rPr>
@@ -1047,13 +1040,12 @@
             <w:tabs>
               <w:tab w:val="right" w:leader="dot" w:pos="10790"/>
             </w:tabs>
-            <w:spacing w:line="480" w:lineRule="auto"/>
             <w:rPr>
               <w:rFonts w:eastAsiaTheme="minorEastAsia"/>
               <w:lang w:eastAsia="ko-KR"/>
             </w:rPr>
           </w:pPr>
-          <w:hyperlink w:anchor="_Toc4242666" w:history="1">
+          <w:hyperlink w:anchor="_Toc4252250" w:history="1">
             <w:r>
               <w:rPr>
                 <w:rStyle w:val="Hyperlink"/>
@@ -1076,7 +1068,7 @@
               <w:rPr>
                 <w:webHidden/>
               </w:rPr>
-              <w:instrText xml:space="preserve"> PAGEREF _Toc4242666 \h </w:instrText>
+              <w:instrText xml:space="preserve"> PAGEREF _Toc4252250 \h </w:instrText>
             </w:r>
             <w:r>
               <w:rPr>
@@ -1093,7 +1085,7 @@
               <w:rPr>
                 <w:webHidden/>
               </w:rPr>
-              <w:t>6</w:t>
+              <w:t>10</w:t>
             </w:r>
             <w:r>
               <w:rPr>
@@ -1109,13 +1101,12 @@
             <w:tabs>
               <w:tab w:val="right" w:leader="dot" w:pos="10790"/>
             </w:tabs>
-            <w:spacing w:line="480" w:lineRule="auto"/>
             <w:rPr>
               <w:rFonts w:eastAsiaTheme="minorEastAsia"/>
               <w:lang w:eastAsia="ko-KR"/>
             </w:rPr>
           </w:pPr>
-          <w:hyperlink w:anchor="_Toc4242667" w:history="1">
+          <w:hyperlink w:anchor="_Toc4252251" w:history="1">
             <w:r>
               <w:rPr>
                 <w:rStyle w:val="Hyperlink"/>
@@ -1138,7 +1129,7 @@
               <w:rPr>
                 <w:webHidden/>
               </w:rPr>
-              <w:instrText xml:space="preserve"> PAGEREF _Toc4242667 \h </w:instrText>
+              <w:instrText xml:space="preserve"> PAGEREF _Toc4252251 \h </w:instrText>
             </w:r>
             <w:r>
               <w:rPr>
@@ -1155,7 +1146,7 @@
               <w:rPr>
                 <w:webHidden/>
               </w:rPr>
-              <w:t>9</w:t>
+              <w:t>13</w:t>
             </w:r>
             <w:r>
               <w:rPr>
@@ -1197,7 +1188,7 @@
         <w:pStyle w:val="Heading1"/>
         <w:spacing w:line="480" w:lineRule="auto"/>
       </w:pPr>
-      <w:bookmarkStart w:id="0" w:name="_Toc4242659"/>
+      <w:bookmarkStart w:id="0" w:name="_Toc4252243"/>
       <w:r>
         <w:lastRenderedPageBreak/>
         <w:t>Abstract</w:t>
@@ -1206,84 +1197,92 @@
     </w:p>
     <w:p>
       <w:pPr>
+        <w:spacing w:line="480" w:lineRule="auto"/>
+      </w:pPr>
+      <w:r>
+        <w:tab/>
+      </w:r>
+      <w:r>
+        <w:t>An experiment was conducted to research and gather data from a set of different sorting algorithms. The goal was to see if one algorithm performs all around better than the other ones and if there is the best algorithm depending on the set of data given, small, large, random, sorted, etc. The results showed that the Quick Sort Median of 3 sorting algorithms performed all-around best with small and large data in the scope of the experiment. The results pointed out the efficiency of the Counting Sort with large amounts of data, and showed algorithms that should be avoided in almost all situations, the Original Quick Sort performed the worst in all cases of the experiment and is the clear most inefficient. If your data is already sorted than Sink Sorting performs the most admirable. Any deviation from being sorted, it becomes more inefficient. One of the trials in the experiment was to sort the data what was given in a reverse order and the Sink Sorting performed the worst by a large margin.</w:t>
+      </w:r>
+    </w:p>
+    <w:p>
+      <w:pPr>
+        <w:spacing w:line="480" w:lineRule="auto"/>
+      </w:pPr>
+    </w:p>
+    <w:p>
+      <w:pPr>
+        <w:spacing w:line="480" w:lineRule="auto"/>
+      </w:pPr>
+    </w:p>
+    <w:p>
+      <w:pPr>
+        <w:spacing w:line="480" w:lineRule="auto"/>
+      </w:pPr>
+    </w:p>
+    <w:p>
+      <w:pPr>
+        <w:spacing w:line="480" w:lineRule="auto"/>
+      </w:pPr>
+    </w:p>
+    <w:p>
+      <w:pPr>
+        <w:spacing w:line="480" w:lineRule="auto"/>
+      </w:pPr>
+    </w:p>
+    <w:p>
+      <w:pPr>
+        <w:spacing w:line="480" w:lineRule="auto"/>
+      </w:pPr>
+    </w:p>
+    <w:p>
+      <w:pPr>
+        <w:spacing w:line="480" w:lineRule="auto"/>
+      </w:pPr>
+    </w:p>
+    <w:p>
+      <w:pPr>
+        <w:spacing w:line="480" w:lineRule="auto"/>
+      </w:pPr>
+    </w:p>
+    <w:p>
+      <w:pPr>
+        <w:spacing w:line="480" w:lineRule="auto"/>
+      </w:pPr>
+    </w:p>
+    <w:p>
+      <w:pPr>
+        <w:spacing w:line="480" w:lineRule="auto"/>
+      </w:pPr>
+    </w:p>
+    <w:p>
+      <w:pPr>
+        <w:spacing w:line="480" w:lineRule="auto"/>
+      </w:pPr>
+    </w:p>
+    <w:p>
+      <w:pPr>
         <w:pStyle w:val="Heading1"/>
         <w:spacing w:line="480" w:lineRule="auto"/>
       </w:pPr>
-    </w:p>
-    <w:p>
-      <w:pPr>
-        <w:spacing w:line="480" w:lineRule="auto"/>
-      </w:pPr>
-    </w:p>
-    <w:p>
-      <w:pPr>
-        <w:spacing w:line="480" w:lineRule="auto"/>
-      </w:pPr>
-    </w:p>
-    <w:p>
-      <w:pPr>
-        <w:spacing w:line="480" w:lineRule="auto"/>
-      </w:pPr>
-    </w:p>
-    <w:p>
-      <w:pPr>
-        <w:spacing w:line="480" w:lineRule="auto"/>
-      </w:pPr>
-    </w:p>
-    <w:p>
-      <w:pPr>
-        <w:spacing w:line="480" w:lineRule="auto"/>
-      </w:pPr>
-    </w:p>
-    <w:p>
-      <w:pPr>
-        <w:spacing w:line="480" w:lineRule="auto"/>
-      </w:pPr>
-    </w:p>
-    <w:p>
-      <w:pPr>
-        <w:spacing w:line="480" w:lineRule="auto"/>
-      </w:pPr>
-    </w:p>
-    <w:p>
-      <w:pPr>
-        <w:spacing w:line="480" w:lineRule="auto"/>
-      </w:pPr>
-    </w:p>
-    <w:p>
-      <w:pPr>
-        <w:spacing w:line="480" w:lineRule="auto"/>
-      </w:pPr>
-    </w:p>
-    <w:p>
-      <w:pPr>
-        <w:spacing w:line="480" w:lineRule="auto"/>
-      </w:pPr>
-    </w:p>
-    <w:p>
-      <w:pPr>
-        <w:spacing w:line="480" w:lineRule="auto"/>
-      </w:pPr>
-    </w:p>
-    <w:p>
-      <w:pPr>
-        <w:spacing w:line="480" w:lineRule="auto"/>
-      </w:pPr>
-    </w:p>
-    <w:p>
-      <w:pPr>
-        <w:spacing w:line="480" w:lineRule="auto"/>
-      </w:pPr>
-    </w:p>
-    <w:p>
-      <w:pPr>
-        <w:spacing w:line="480" w:lineRule="auto"/>
-      </w:pPr>
-    </w:p>
-    <w:p>
-      <w:pPr>
-        <w:spacing w:line="480" w:lineRule="auto"/>
-      </w:pPr>
+      <w:bookmarkStart w:id="1" w:name="_Toc4252244"/>
+      <w:r>
+        <w:lastRenderedPageBreak/>
+        <w:t>Introduction</w:t>
+      </w:r>
+      <w:bookmarkEnd w:id="1"/>
+    </w:p>
+    <w:p>
+      <w:pPr>
+        <w:spacing w:line="480" w:lineRule="auto"/>
+      </w:pPr>
+      <w:r>
+        <w:tab/>
+      </w:r>
+      <w:r>
+        <w:t>Computers are really fast. It is not all because they can do many small tasks very quickly, it is because we also write good and efficient code. We develop the most efficient algorithm for the situation at hand which will make our program run faster with fewer performance issues. In this research paper, I will explain an experiment that I  used to analyze how different methods of sorting numbers affects computer performance. I will show graphs and the raw data to explain my points and reasoning on why a particular algorithm runs more efficiently or possibly multiple algorithms that are good in any situation. The expectation is that different algorithms will outperform each other depending on the data.</w:t>
+      </w:r>
     </w:p>
     <w:p>
       <w:pPr>
@@ -1305,39 +1304,52 @@
         <w:pStyle w:val="Heading1"/>
         <w:spacing w:line="480" w:lineRule="auto"/>
       </w:pPr>
-      <w:bookmarkStart w:id="1" w:name="_Toc4242660"/>
-      <w:r>
-        <w:t>Introduction</w:t>
-      </w:r>
-      <w:bookmarkEnd w:id="1"/>
-    </w:p>
-    <w:p>
-      <w:pPr>
-        <w:spacing w:line="480" w:lineRule="auto"/>
-      </w:pPr>
-      <w:r>
-        <w:tab/>
-      </w:r>
-      <w:r>
-        <w:t xml:space="preserve">Computers are really fast. It is not all because they can do many small tasks very quickly, it is because we also write good and efficient code. We develop the most efficient algorithm for the situation at hand which will make our program run faster with less performance issues. In this research paper I will explain an experiment that I  used to analyze how different methods of sorting numbers affects computer performance. I will show graphs and the raw data to explain my points and reasoning on why a particular algorithm runs more efficiently or possibly multiple algorithms that are good in any situation. </w:t>
-      </w:r>
-      <w:r>
-        <w:t xml:space="preserve">The expectation is that different algorithms will out perform each other depending on the data. </w:t>
-      </w:r>
-    </w:p>
-    <w:p>
-      <w:pPr>
-        <w:spacing w:line="480" w:lineRule="auto"/>
-      </w:pPr>
-    </w:p>
-    <w:p>
-      <w:pPr>
-        <w:spacing w:line="480" w:lineRule="auto"/>
-      </w:pPr>
-    </w:p>
-    <w:p>
-      <w:pPr>
-        <w:spacing w:line="480" w:lineRule="auto"/>
+      <w:bookmarkStart w:id="2" w:name="_Toc4252245"/>
+      <w:r>
+        <w:t>The Problem</w:t>
+      </w:r>
+      <w:bookmarkEnd w:id="2"/>
+      <w:r>
+        <w:t xml:space="preserve"> </w:t>
+      </w:r>
+    </w:p>
+    <w:p>
+      <w:pPr>
+        <w:spacing w:line="480" w:lineRule="auto"/>
+        <w:ind w:firstLine="720"/>
+      </w:pPr>
+      <w:r>
+        <w:t>The problem is to investigate the nature of how an algorithm reacts in various circumstances. Is there a best algorithm for all possible situations? The best way to analyze how different algorithms work and perform is to conduct an experiment to gather the execution data and compare and contrast.</w:t>
+      </w:r>
+    </w:p>
+    <w:p>
+      <w:pPr>
+        <w:spacing w:line="480" w:lineRule="auto"/>
+        <w:ind w:firstLine="720"/>
+      </w:pPr>
+    </w:p>
+    <w:p>
+      <w:pPr>
+        <w:spacing w:line="480" w:lineRule="auto"/>
+        <w:ind w:firstLine="720"/>
+      </w:pPr>
+    </w:p>
+    <w:p>
+      <w:pPr>
+        <w:spacing w:line="480" w:lineRule="auto"/>
+        <w:ind w:firstLine="720"/>
+      </w:pPr>
+    </w:p>
+    <w:p>
+      <w:pPr>
+        <w:spacing w:line="480" w:lineRule="auto"/>
+        <w:ind w:firstLine="720"/>
+      </w:pPr>
+    </w:p>
+    <w:p>
+      <w:pPr>
+        <w:spacing w:line="480" w:lineRule="auto"/>
+        <w:ind w:firstLine="720"/>
       </w:pPr>
     </w:p>
     <w:p>
@@ -1345,75 +1357,7 @@
         <w:pStyle w:val="Heading1"/>
         <w:spacing w:line="480" w:lineRule="auto"/>
       </w:pPr>
-      <w:bookmarkStart w:id="2" w:name="_Toc4242661"/>
-      <w:r>
-        <w:t>The Problem</w:t>
-      </w:r>
-      <w:bookmarkEnd w:id="2"/>
-      <w:r>
-        <w:t xml:space="preserve"> </w:t>
-      </w:r>
-    </w:p>
-    <w:p>
-      <w:pPr>
-        <w:spacing w:line="480" w:lineRule="auto"/>
-        <w:ind w:firstLine="720"/>
-      </w:pPr>
-      <w:r>
-        <w:t>The problem is to investigate the nature of how an</w:t>
-      </w:r>
-      <w:r>
-        <w:t xml:space="preserve"> algorithm </w:t>
-      </w:r>
-      <w:r>
-        <w:t xml:space="preserve">reacts </w:t>
-      </w:r>
-      <w:r>
-        <w:t>in various curcumstances</w:t>
-      </w:r>
-      <w:r>
-        <w:t>.</w:t>
-      </w:r>
-      <w:r>
-        <w:t xml:space="preserve"> </w:t>
-      </w:r>
-      <w:r>
-        <w:t xml:space="preserve">Is there a best algorithm for all possible situations? </w:t>
-      </w:r>
-      <w:r>
-        <w:t xml:space="preserve">The best way to analyze how different algorithms work and perform is to conduct an experiment to gather the execution data and compare and contrast. </w:t>
-      </w:r>
-    </w:p>
-    <w:p>
-      <w:pPr>
-        <w:spacing w:line="480" w:lineRule="auto"/>
-        <w:ind w:firstLine="720"/>
-      </w:pPr>
-    </w:p>
-    <w:p>
-      <w:pPr>
-        <w:spacing w:line="480" w:lineRule="auto"/>
-        <w:ind w:firstLine="720"/>
-      </w:pPr>
-    </w:p>
-    <w:p>
-      <w:pPr>
-        <w:spacing w:line="480" w:lineRule="auto"/>
-        <w:ind w:firstLine="720"/>
-      </w:pPr>
-    </w:p>
-    <w:p>
-      <w:pPr>
-        <w:spacing w:line="480" w:lineRule="auto"/>
-        <w:ind w:firstLine="720"/>
-      </w:pPr>
-    </w:p>
-    <w:p>
-      <w:pPr>
-        <w:pStyle w:val="Heading1"/>
-        <w:spacing w:line="480" w:lineRule="auto"/>
-      </w:pPr>
-      <w:bookmarkStart w:id="3" w:name="_Toc4242662"/>
+      <w:bookmarkStart w:id="3" w:name="_Toc4252246"/>
       <w:r>
         <w:lastRenderedPageBreak/>
         <w:t>The Experiment</w:t>
@@ -1427,52 +1371,18 @@
       <w:r>
         <w:tab/>
       </w:r>
-      <w:bookmarkStart w:id="4" w:name="_Toc4242663"/>
-      <w:r>
-        <w:t xml:space="preserve">I have written a simple program to test various sorting algorithms. The program fills a list of N integers where N is going to change to create a larger data size and calls a method to sort the data. </w:t>
-      </w:r>
-      <w:r>
-        <w:t>N started at an initial value of 100, then 1000, and 10000, to give an accurate representation of how a particular sorting algorithm reacts to larger sets of data.</w:t>
-      </w:r>
-      <w:r>
-        <w:t xml:space="preserve"> </w:t>
-      </w:r>
-      <w:r>
-        <w:t>The sorting algorithms that I tested are, Sink Sorting, Insertion Sorting, Merge Sorting, Quick Sort, Median of Three Quick Sorting, Shell Sorting, Count Sorting, and Radix base 10 Sorting. I profiled the execution using Microsoft Visual Studio 2017’s execution profiler using instrumentation</w:t>
-      </w:r>
-      <w:r>
-        <w:t xml:space="preserve">. </w:t>
-      </w:r>
-      <w:bookmarkEnd w:id="4"/>
-    </w:p>
-    <w:p>
-      <w:pPr>
-        <w:spacing w:line="480" w:lineRule="auto"/>
-      </w:pPr>
-      <w:r>
-        <w:tab/>
-        <w:t>Afte</w:t>
-      </w:r>
-      <w:r>
-        <w:t xml:space="preserve">r each trial of running the profiler, I gathered the total execution run time of the program </w:t>
-      </w:r>
-      <w:r>
-        <w:t>3 times for each sorting algorithm and the value of N</w:t>
-      </w:r>
-      <w:r>
-        <w:t xml:space="preserve"> to give an acurate representation about how efficient each algoroithm takes to run.</w:t>
-      </w:r>
-      <w:r>
-        <w:t xml:space="preserve"> The different types of data changed after complete runs from being all random, already sorted, reverse sorted order, and 10% random data. </w:t>
-      </w:r>
-      <w:r>
-        <w:t xml:space="preserve">After gathering all the data, I created graphs to visually show the results and to be able to compare and contrast and see which algorithms work best in a wide range of circumstances. </w:t>
-      </w:r>
-    </w:p>
-    <w:p>
-      <w:pPr>
-        <w:spacing w:line="480" w:lineRule="auto"/>
-      </w:pPr>
+      <w:r>
+        <w:t xml:space="preserve">I have written a simple program to test various sorting algorithms. The program fills a list of N integers where N is going to change to create a larger data size and calls a method to sort the data. N started at an initial value of 100, then 1000, and 10000, to give an accurate representation of how a particular sorting algorithm reacts to larger sets of data. The sorting algorithms that I tested are, Sink Sorting, Insertion Sorting, Merge Sorting, Quick Sort, Median of Three Quick Sorting, Shell Sorting, Count Sorting, and Radix base 10 Sorting. I profiled the execution using Microsoft Visual Studio 2017’s execution profiler using instrumentation. </w:t>
+      </w:r>
+    </w:p>
+    <w:p>
+      <w:pPr>
+        <w:spacing w:line="480" w:lineRule="auto"/>
+        <w:ind w:firstLine="720"/>
+      </w:pPr>
+      <w:r>
+        <w:t>After each trial of running the profiler, I gathered the total execution run time of the program 3 times for each sorting algorithm and the value of N to give an accurate representation about how efficient each algorithm takes to run. The different types of data changed after complete runs from being all random, already sorted, reverse sorted order, and 10% random data. After gathering all the data, I created graphs to visually show the results and to be able to compare and contrast and see which algorithms work best in a wide range of circumstances.</w:t>
+      </w:r>
     </w:p>
     <w:p>
       <w:pPr>
@@ -1514,10 +1424,12 @@
         <w:pStyle w:val="Heading1"/>
         <w:spacing w:line="480" w:lineRule="auto"/>
       </w:pPr>
+      <w:bookmarkStart w:id="4" w:name="_Toc4252247"/>
       <w:r>
         <w:lastRenderedPageBreak/>
         <w:t>Results</w:t>
       </w:r>
+      <w:bookmarkEnd w:id="4"/>
       <w:r>
         <w:t xml:space="preserve"> </w:t>
       </w:r>
@@ -1568,13 +1480,14 @@
         <w:ind w:firstLine="720"/>
       </w:pPr>
       <w:r>
-        <w:t>Looking at the results from each data set separately we can see a similar story. When the data is 100% random, the efficiency of Quick Median of 3 goes up as N increases and the Original Quick Sort becomes more inefficient. Counting Sort also seems to be more efficient than the Quick Median of 3 when N is exponentially large. If you think about it in a perspective outside of this conducted experiment it could potentially be very efficient for a completely random set of data (Appendix 2, Graph A).</w:t>
-      </w:r>
-    </w:p>
-    <w:p>
-      <w:pPr>
-        <w:spacing w:line="480" w:lineRule="auto"/>
-      </w:pPr>
+        <w:t>Looking at the results from each data set separately we can see a similar story. When the data is 100% random, the efficiency of Quick Median of 3 goes up as N increases and the Original Quick Sort becomes more inefficient. Counting Sort also seems to be more efficient than the Quick Median of 3 when N is exponentially large</w:t>
+      </w:r>
+      <w:r>
+        <w:t>. The big oh Notation for Counting Sort is O(N+K). The data shows that Counting Sort seems to be really efficient</w:t>
+      </w:r>
+      <w:r>
+        <w:t xml:space="preserve"> If you think about it in a perspective outside of this conducted experiment for a completely random set of data (Appendix 2, Graph A).</w:t>
+      </w:r>
     </w:p>
     <w:p>
       <w:pPr>
@@ -1600,97 +1513,93 @@
         <w:ind w:firstLine="720"/>
       </w:pPr>
       <w:r>
-        <w:t>I</w:t>
-      </w:r>
-      <w:r>
-        <w:t xml:space="preserve">f we look at the data where 10 % is random numbers and the rest is already sorted, it looks vaguely familiar with the graphs when the data was 100% random. (Appendix 2, Graph D) As N gets large, over half of the algorithms become </w:t>
-      </w:r>
+        <w:t>If we look at the data where 10 % is random numbers and the rest is already sorted, it looks vaguely familiar with the graphs when the data was 100% random. (Appendix 2, Graph D) As N gets large, over half of the algorithms become very inefficient. With the Quick Median of 3 once again showing that it is the all-around most efficient, and the Counting Sort becoming the best when N is exponentially large.</w:t>
+      </w:r>
+    </w:p>
+    <w:p>
+      <w:pPr>
+        <w:spacing w:line="480" w:lineRule="auto"/>
+        <w:ind w:firstLine="720"/>
+      </w:pPr>
+    </w:p>
+    <w:p>
+      <w:pPr>
+        <w:pStyle w:val="Heading1"/>
+        <w:spacing w:line="480" w:lineRule="auto"/>
+      </w:pPr>
+      <w:bookmarkStart w:id="5" w:name="_Toc4252248"/>
+      <w:r>
+        <w:t>Conclusion</w:t>
+      </w:r>
+      <w:bookmarkEnd w:id="5"/>
+    </w:p>
+    <w:p>
+      <w:pPr>
+        <w:spacing w:line="480" w:lineRule="auto"/>
+      </w:pPr>
+      <w:r>
+        <w:tab/>
+      </w:r>
+      <w:r>
+        <w:t xml:space="preserve">As shown with the research and experimentation above, it is concluded that the most efficient sorting algorithm all-around is the Quick Sorting Median of 3. Through the experiment, the algorithm performed very efficiently in almost all recorded cases. If you are a programmer and are sorting a relatively small amount of data, then using this algorithm is the best all-around case. If however, your data is already in a sorted form, then the Sink Sort is the most efficient. In the experiment, it was shown that as N increases to 10000 and above, the method of Counting Sort is the most efficient as the number of data increases. It was shown to be a little more efficient than the Quick Sorting Median of 3 in the graphs, but as the amount grows larger outside of the scope of this experiment, it will show to be more efficient. </w:t>
+      </w:r>
+    </w:p>
+    <w:p>
+      <w:pPr>
+        <w:spacing w:line="480" w:lineRule="auto"/>
+        <w:ind w:firstLine="720"/>
+      </w:pPr>
+      <w:r>
+        <w:t xml:space="preserve">Regarding inefficient algorithms, the main method of sorting I would advise staying away from is the Original Quick Sorting. This algorithm performed the worst in all of the trials, and substantially worse than the others that were shown to be inefficient as N increased. Even when N was a lower number it was on the higher end of the graphs, showing its inefficiency. The most interesting algorithm I studied is Counting sort. If we look at the data from when N was equal to 100 with all types of data, we see that Counting Sort performs the worst. However, if we increase N its efficiently went up dramatically to eventually being the most efficient as N becomes exponentially large. </w:t>
+      </w:r>
+    </w:p>
+    <w:p>
+      <w:pPr>
+        <w:spacing w:line="480" w:lineRule="auto"/>
+        <w:ind w:firstLine="720"/>
+      </w:pPr>
+    </w:p>
+    <w:p>
+      <w:pPr>
+        <w:spacing w:line="480" w:lineRule="auto"/>
+        <w:ind w:firstLine="720"/>
+      </w:pPr>
+    </w:p>
+    <w:p>
+      <w:pPr>
+        <w:spacing w:line="480" w:lineRule="auto"/>
+        <w:ind w:firstLine="720"/>
+      </w:pPr>
+    </w:p>
+    <w:p>
+      <w:pPr>
+        <w:spacing w:line="480" w:lineRule="auto"/>
+        <w:ind w:firstLine="720"/>
+      </w:pPr>
+    </w:p>
+    <w:p>
+      <w:pPr>
+        <w:spacing w:line="480" w:lineRule="auto"/>
+        <w:ind w:firstLine="720"/>
+      </w:pPr>
+    </w:p>
+    <w:p>
+      <w:pPr>
+        <w:spacing w:line="480" w:lineRule="auto"/>
+        <w:ind w:firstLine="720"/>
+      </w:pPr>
+    </w:p>
+    <w:p>
+      <w:pPr>
+        <w:pStyle w:val="Heading1"/>
+        <w:spacing w:line="480" w:lineRule="auto"/>
+      </w:pPr>
+      <w:bookmarkStart w:id="6" w:name="_Toc4252249"/>
       <w:r>
         <w:lastRenderedPageBreak/>
-        <w:t>very inefficient. With the Quick Median of 3 once again showing that it is the all-around most efficient, and the Counting Sort becoming the best when N is exponentially large.</w:t>
-      </w:r>
-    </w:p>
-    <w:p>
-      <w:pPr>
-        <w:spacing w:line="480" w:lineRule="auto"/>
-        <w:ind w:firstLine="720"/>
-      </w:pPr>
-    </w:p>
-    <w:p>
-      <w:pPr>
-        <w:pStyle w:val="Heading1"/>
-        <w:spacing w:line="480" w:lineRule="auto"/>
-      </w:pPr>
-      <w:r>
-        <w:t>Conclusion</w:t>
-      </w:r>
-    </w:p>
-    <w:p>
-      <w:pPr>
-        <w:spacing w:line="480" w:lineRule="auto"/>
-      </w:pPr>
-      <w:r>
-        <w:tab/>
-      </w:r>
-      <w:bookmarkStart w:id="5" w:name="_Toc4242665"/>
-      <w:r>
-        <w:t xml:space="preserve">As shown with the research and experimentation above, it is concluded that the most efficient sorting algorithm all-around is the Quick Sorting Median of 3. Through the experiment, the algorithm performed very efficiently in almost all recorded cases. If you are a programmer and are sorting a relatively small amount of data, then using this algorithm is the best all-around case. If however, your data is already in a sorted form, then the Sink Sort is the most efficient. In the experiment, it was shown that as N increases to 10000 and above, the method of Counting Sort is the most efficient as the number of data increases. It was shown to be a little more efficient than the Quick Sorting Median of 3 in the graphs, but as the amount grows larger outside of the scope of this experiment, it will show to be more efficient. </w:t>
-      </w:r>
-    </w:p>
-    <w:p>
-      <w:pPr>
-        <w:spacing w:line="480" w:lineRule="auto"/>
-        <w:ind w:firstLine="720"/>
-      </w:pPr>
-      <w:r>
-        <w:t xml:space="preserve">Regarding inefficient algorithms, the main method of sorting I would advise staying away from is the Original Quick Sorting. This algorithm performed the worst in all of the trials, and substantially worse than the others that were shown to be inefficient as N increased. Even when N was a lower number it was on the higher end of the graphs, showing its inefficiency. The most interesting algorithm I studied is Counting sort. If we look at the data from when N was equal to 100 with all types of data, we see that Counting Sort performs the worst. However, if we increase N its efficiently went up dramatically to eventually being the most efficient as N becomes exponentially large. </w:t>
-      </w:r>
-      <w:bookmarkEnd w:id="5"/>
-    </w:p>
-    <w:p>
-      <w:pPr>
-        <w:spacing w:line="480" w:lineRule="auto"/>
-        <w:ind w:firstLine="720"/>
-      </w:pPr>
-    </w:p>
-    <w:p>
-      <w:pPr>
-        <w:spacing w:line="480" w:lineRule="auto"/>
-        <w:ind w:firstLine="720"/>
-      </w:pPr>
-    </w:p>
-    <w:p>
-      <w:pPr>
-        <w:spacing w:line="480" w:lineRule="auto"/>
-        <w:ind w:firstLine="720"/>
-      </w:pPr>
-    </w:p>
-    <w:p>
-      <w:pPr>
-        <w:spacing w:line="480" w:lineRule="auto"/>
-        <w:ind w:firstLine="720"/>
-      </w:pPr>
-    </w:p>
-    <w:p>
-      <w:pPr>
-        <w:spacing w:line="480" w:lineRule="auto"/>
-        <w:ind w:firstLine="720"/>
-      </w:pPr>
-    </w:p>
-    <w:p>
-      <w:pPr>
-        <w:spacing w:line="480" w:lineRule="auto"/>
-        <w:ind w:firstLine="720"/>
-      </w:pPr>
-    </w:p>
-    <w:p>
-      <w:pPr>
-        <w:pStyle w:val="Heading1"/>
-        <w:spacing w:line="480" w:lineRule="auto"/>
-      </w:pPr>
-      <w:r>
         <w:t>Appendix 1 - Data</w:t>
       </w:r>
+      <w:bookmarkEnd w:id="6"/>
     </w:p>
     <w:p>
       <w:pPr>
@@ -1714,7 +1623,7 @@
       </w:pPr>
       <w:r>
         <w:drawing>
-          <wp:inline distT="0" distB="0" distL="0" distR="0" wp14:anchorId="3EF289CF" wp14:editId="68E38D11">
+          <wp:inline distT="0" distB="0" distL="0" distR="0" wp14:anchorId="76B0AF36" wp14:editId="733E91DE">
             <wp:extent cx="5417096" cy="3124862"/>
             <wp:effectExtent l="0" t="0" r="0" b="0"/>
             <wp:docPr id="1" name="Picture 1"/>
@@ -1753,41 +1662,6 @@
     <w:p>
       <w:pPr>
         <w:spacing w:line="480" w:lineRule="auto"/>
-      </w:pPr>
-    </w:p>
-    <w:p>
-      <w:pPr>
-        <w:spacing w:line="480" w:lineRule="auto"/>
-      </w:pPr>
-    </w:p>
-    <w:p>
-      <w:pPr>
-        <w:spacing w:line="480" w:lineRule="auto"/>
-      </w:pPr>
-    </w:p>
-    <w:p>
-      <w:pPr>
-        <w:spacing w:line="480" w:lineRule="auto"/>
-      </w:pPr>
-    </w:p>
-    <w:p>
-      <w:pPr>
-        <w:spacing w:line="480" w:lineRule="auto"/>
-      </w:pPr>
-    </w:p>
-    <w:p>
-      <w:pPr>
-        <w:spacing w:line="480" w:lineRule="auto"/>
-      </w:pPr>
-    </w:p>
-    <w:p>
-      <w:pPr>
-        <w:spacing w:line="480" w:lineRule="auto"/>
-      </w:pPr>
-    </w:p>
-    <w:p>
-      <w:pPr>
-        <w:spacing w:line="480" w:lineRule="auto"/>
         <w:rPr>
           <w:sz w:val="18"/>
           <w:szCs w:val="18"/>
@@ -1798,7 +1672,6 @@
           <w:sz w:val="18"/>
           <w:szCs w:val="18"/>
         </w:rPr>
-        <w:lastRenderedPageBreak/>
         <w:t>Table B</w:t>
       </w:r>
     </w:p>
@@ -1808,7 +1681,7 @@
       </w:pPr>
       <w:r>
         <w:drawing>
-          <wp:inline distT="0" distB="0" distL="0" distR="0" wp14:anchorId="1002BFAD" wp14:editId="4817ADFE">
+          <wp:inline distT="0" distB="0" distL="0" distR="0" wp14:anchorId="426ED72D" wp14:editId="3141B7FC">
             <wp:extent cx="5384938" cy="3005593"/>
             <wp:effectExtent l="0" t="0" r="6350" b="4445"/>
             <wp:docPr id="2" name="Picture 2"/>
@@ -1875,9 +1748,9 @@
       </w:pPr>
       <w:r>
         <w:drawing>
-          <wp:inline distT="0" distB="0" distL="0" distR="0" wp14:anchorId="286699DC" wp14:editId="663111AA">
-            <wp:extent cx="5491035" cy="3061252"/>
-            <wp:effectExtent l="0" t="0" r="0" b="6350"/>
+          <wp:inline distT="0" distB="0" distL="0" distR="0" wp14:anchorId="413C01D5" wp14:editId="6C2F4CF1">
+            <wp:extent cx="4810539" cy="2681876"/>
+            <wp:effectExtent l="0" t="0" r="0" b="4445"/>
             <wp:docPr id="3" name="Picture 3"/>
             <wp:cNvGraphicFramePr>
               <a:graphicFrameLocks xmlns:a="http://schemas.openxmlformats.org/drawingml/2006/main" noChangeAspect="1"/>
@@ -1898,7 +1771,7 @@
                   <pic:spPr>
                     <a:xfrm>
                       <a:off x="0" y="0"/>
-                      <a:ext cx="5552009" cy="3095245"/>
+                      <a:ext cx="4887379" cy="2724714"/>
                     </a:xfrm>
                     <a:prstGeom prst="rect">
                       <a:avLst/>
@@ -1925,21 +1798,11 @@
         <w:pStyle w:val="Heading1"/>
         <w:spacing w:line="480" w:lineRule="auto"/>
       </w:pPr>
-      <w:bookmarkStart w:id="6" w:name="_Toc4242666"/>
-      <w:r>
-        <w:lastRenderedPageBreak/>
-        <w:t xml:space="preserve">Appendix </w:t>
-      </w:r>
-      <w:r>
-        <w:t>2</w:t>
-      </w:r>
-      <w:r>
-        <w:t xml:space="preserve"> – </w:t>
-      </w:r>
-      <w:r>
-        <w:t>Graphs</w:t>
-      </w:r>
-      <w:bookmarkEnd w:id="6"/>
+      <w:bookmarkStart w:id="7" w:name="_Toc4252250"/>
+      <w:r>
+        <w:t>Appendix 2 – Graphs</w:t>
+      </w:r>
+      <w:bookmarkEnd w:id="7"/>
     </w:p>
     <w:p>
       <w:pPr>
@@ -1967,7 +1830,7 @@
       </w:pPr>
       <w:r>
         <w:drawing>
-          <wp:inline distT="0" distB="0" distL="0" distR="0" wp14:anchorId="04C3A117" wp14:editId="346DBD40">
+          <wp:inline distT="0" distB="0" distL="0" distR="0" wp14:anchorId="64174883" wp14:editId="6C45C080">
             <wp:extent cx="6858000" cy="1391920"/>
             <wp:effectExtent l="0" t="0" r="0" b="0"/>
             <wp:docPr id="4" name="Picture 4"/>
@@ -2011,13 +1874,15 @@
           <w:szCs w:val="18"/>
         </w:rPr>
       </w:pPr>
-      <w:r>
+    </w:p>
+    <w:p>
+      <w:pPr>
+        <w:spacing w:line="480" w:lineRule="auto"/>
         <w:rPr>
           <w:sz w:val="18"/>
           <w:szCs w:val="18"/>
         </w:rPr>
-        <w:t>Graph B – Sorted Data</w:t>
-      </w:r>
+      </w:pPr>
     </w:p>
     <w:p>
       <w:pPr>
@@ -2027,9 +1892,46 @@
           <w:szCs w:val="18"/>
         </w:rPr>
       </w:pPr>
+    </w:p>
+    <w:p>
+      <w:pPr>
+        <w:spacing w:line="480" w:lineRule="auto"/>
+        <w:rPr>
+          <w:sz w:val="18"/>
+          <w:szCs w:val="18"/>
+        </w:rPr>
+      </w:pPr>
+      <w:bookmarkStart w:id="8" w:name="_GoBack"/>
+      <w:bookmarkEnd w:id="8"/>
+    </w:p>
+    <w:p>
+      <w:pPr>
+        <w:spacing w:line="480" w:lineRule="auto"/>
+        <w:rPr>
+          <w:sz w:val="18"/>
+          <w:szCs w:val="18"/>
+        </w:rPr>
+      </w:pPr>
+      <w:r>
+        <w:rPr>
+          <w:sz w:val="18"/>
+          <w:szCs w:val="18"/>
+        </w:rPr>
+        <w:lastRenderedPageBreak/>
+        <w:t>Graph B – Sorted Data</w:t>
+      </w:r>
+    </w:p>
+    <w:p>
+      <w:pPr>
+        <w:spacing w:line="480" w:lineRule="auto"/>
+        <w:rPr>
+          <w:sz w:val="18"/>
+          <w:szCs w:val="18"/>
+        </w:rPr>
+      </w:pPr>
       <w:r>
         <w:drawing>
-          <wp:inline distT="0" distB="0" distL="0" distR="0" wp14:anchorId="3788ADFA" wp14:editId="782A82E2">
+          <wp:inline distT="0" distB="0" distL="0" distR="0" wp14:anchorId="4AF6D274" wp14:editId="79F491F7">
             <wp:extent cx="6858000" cy="1313815"/>
             <wp:effectExtent l="0" t="0" r="0" b="635"/>
             <wp:docPr id="5" name="Picture 5"/>
@@ -2109,7 +2011,7 @@
       </w:pPr>
       <w:r>
         <w:drawing>
-          <wp:inline distT="0" distB="0" distL="0" distR="0" wp14:anchorId="4AA0326F" wp14:editId="31C29503">
+          <wp:inline distT="0" distB="0" distL="0" distR="0" wp14:anchorId="3690AB2A" wp14:editId="67033C9A">
             <wp:extent cx="6858000" cy="1278255"/>
             <wp:effectExtent l="0" t="0" r="0" b="0"/>
             <wp:docPr id="6" name="Picture 6"/>
@@ -2185,7 +2087,6 @@
           <w:sz w:val="18"/>
           <w:szCs w:val="18"/>
         </w:rPr>
-        <w:lastRenderedPageBreak/>
         <w:t>Graph D – 10% Random Data</w:t>
       </w:r>
     </w:p>
@@ -2199,7 +2100,7 @@
       </w:pPr>
       <w:r>
         <w:drawing>
-          <wp:inline distT="0" distB="0" distL="0" distR="0" wp14:anchorId="411210DF" wp14:editId="5536CB57">
+          <wp:inline distT="0" distB="0" distL="0" distR="0" wp14:anchorId="0238D1B1" wp14:editId="58D11C6F">
             <wp:extent cx="6858000" cy="1292860"/>
             <wp:effectExtent l="0" t="0" r="0" b="2540"/>
             <wp:docPr id="11" name="Picture 11"/>
@@ -2234,8 +2135,6 @@
           </wp:inline>
         </w:drawing>
       </w:r>
-      <w:bookmarkStart w:id="7" w:name="_GoBack"/>
-      <w:bookmarkEnd w:id="7"/>
     </w:p>
     <w:p>
       <w:pPr>
@@ -2259,6 +2158,7 @@
           <w:sz w:val="18"/>
           <w:szCs w:val="18"/>
         </w:rPr>
+        <w:lastRenderedPageBreak/>
         <w:br/>
         <w:t>Graph E – Average of all when N = 100</w:t>
       </w:r>
@@ -2296,26 +2196,20 @@
           <w:szCs w:val="18"/>
         </w:rPr>
         <w:tab/>
-      </w:r>
-      <w:r>
+        <w:t>Graph F – Average of all when N = 1000</w:t>
+      </w:r>
+    </w:p>
+    <w:p>
+      <w:pPr>
+        <w:spacing w:line="480" w:lineRule="auto"/>
         <w:rPr>
           <w:sz w:val="18"/>
           <w:szCs w:val="18"/>
         </w:rPr>
-        <w:t>Graph F – Average of all when N = 1000</w:t>
-      </w:r>
-    </w:p>
-    <w:p>
-      <w:pPr>
-        <w:spacing w:line="480" w:lineRule="auto"/>
-        <w:rPr>
-          <w:sz w:val="18"/>
-          <w:szCs w:val="18"/>
-        </w:rPr>
       </w:pPr>
       <w:r>
         <w:drawing>
-          <wp:inline distT="0" distB="0" distL="0" distR="0" wp14:anchorId="128C8B1A" wp14:editId="46D63B05">
+          <wp:inline distT="0" distB="0" distL="0" distR="0" wp14:anchorId="693CC3D0" wp14:editId="5B30EC36">
             <wp:extent cx="2934701" cy="1749287"/>
             <wp:effectExtent l="0" t="0" r="0" b="3810"/>
             <wp:docPr id="15" name="Picture 15"/>
@@ -2359,7 +2253,7 @@
       </w:r>
       <w:r>
         <w:drawing>
-          <wp:inline distT="0" distB="0" distL="0" distR="0" wp14:anchorId="48AEBF24" wp14:editId="2674B33C">
+          <wp:inline distT="0" distB="0" distL="0" distR="0" wp14:anchorId="7EE2B1CC" wp14:editId="59CBEBAC">
             <wp:extent cx="2933419" cy="1733384"/>
             <wp:effectExtent l="0" t="0" r="635" b="635"/>
             <wp:docPr id="13" name="Picture 13"/>
@@ -2434,7 +2328,7 @@
       </w:pPr>
       <w:r>
         <w:drawing>
-          <wp:inline distT="0" distB="0" distL="0" distR="0" wp14:anchorId="73B77C23" wp14:editId="783FB21E">
+          <wp:inline distT="0" distB="0" distL="0" distR="0" wp14:anchorId="7F1D1C64" wp14:editId="1AD732A6">
             <wp:extent cx="2894274" cy="1620299"/>
             <wp:effectExtent l="0" t="0" r="1905" b="0"/>
             <wp:docPr id="14" name="Picture 14"/>
@@ -2482,38 +2376,195 @@
         <w:pStyle w:val="Heading1"/>
         <w:spacing w:line="480" w:lineRule="auto"/>
       </w:pPr>
-      <w:bookmarkStart w:id="8" w:name="_Toc4242667"/>
+      <w:bookmarkStart w:id="9" w:name="_Toc4252251"/>
       <w:r>
         <w:lastRenderedPageBreak/>
         <w:t>References</w:t>
       </w:r>
-      <w:bookmarkEnd w:id="8"/>
-    </w:p>
-    <w:p>
-      <w:pPr>
-        <w:spacing w:line="480" w:lineRule="auto"/>
-      </w:pPr>
-      <w:r>
-        <w:rPr>
+      <w:bookmarkEnd w:id="9"/>
+    </w:p>
+    <w:p>
+      <w:pPr>
+        <w:spacing w:line="480" w:lineRule="auto"/>
+        <w:rPr>
+          <w:rFonts w:cstheme="minorHAnsi"/>
           <w:color w:val="333333"/>
+          <w:sz w:val="20"/>
+          <w:szCs w:val="20"/>
           <w:shd w:val="clear" w:color="auto" w:fill="FFFFFF"/>
         </w:rPr>
-        <w:t>“Know Thy Complexities!” </w:t>
-      </w:r>
-      <w:r>
-        <w:rPr>
+      </w:pPr>
+      <w:r>
+        <w:rPr>
+          <w:rFonts w:cstheme="minorHAnsi"/>
           <w:i/>
           <w:iCs/>
           <w:color w:val="333333"/>
+          <w:sz w:val="20"/>
+          <w:szCs w:val="20"/>
+        </w:rPr>
+        <w:t>Complexity and Big-O Notation</w:t>
+      </w:r>
+      <w:r>
+        <w:rPr>
+          <w:rFonts w:cstheme="minorHAnsi"/>
+          <w:color w:val="333333"/>
+          <w:sz w:val="20"/>
+          <w:szCs w:val="20"/>
+          <w:shd w:val="clear" w:color="auto" w:fill="FFFFFF"/>
+        </w:rPr>
+        <w:t>, pages.cs.wisc.edu/~vernon/cs367/notes/3.COMPLEXITY.html.</w:t>
+      </w:r>
+    </w:p>
+    <w:p>
+      <w:pPr>
+        <w:spacing w:line="480" w:lineRule="auto"/>
+        <w:rPr>
+          <w:rFonts w:cstheme="minorHAnsi"/>
+          <w:color w:val="3A3A3A"/>
+          <w:sz w:val="20"/>
+          <w:szCs w:val="20"/>
+          <w:shd w:val="clear" w:color="auto" w:fill="FFFFFF"/>
+        </w:rPr>
+      </w:pPr>
+      <w:r>
+        <w:rPr>
+          <w:rFonts w:cstheme="minorHAnsi"/>
+          <w:color w:val="3A3A3A"/>
+          <w:sz w:val="20"/>
+          <w:szCs w:val="20"/>
+          <w:shd w:val="clear" w:color="auto" w:fill="FFFFFF"/>
+        </w:rPr>
+        <w:t>De S Oliveira, Fabiano, and Valmir Barbosa. "Counting Independent Terms in Big-oh Notation." </w:t>
+      </w:r>
+      <w:r>
+        <w:rPr>
+          <w:rFonts w:cstheme="minorHAnsi"/>
+          <w:i/>
+          <w:iCs/>
+          <w:color w:val="3A3A3A"/>
+          <w:sz w:val="20"/>
+          <w:szCs w:val="20"/>
+          <w:shd w:val="clear" w:color="auto" w:fill="FFFFFF"/>
+        </w:rPr>
+        <w:t>ArXiv.org</w:t>
+      </w:r>
+      <w:r>
+        <w:rPr>
+          <w:rFonts w:cstheme="minorHAnsi"/>
+          <w:color w:val="3A3A3A"/>
+          <w:sz w:val="20"/>
+          <w:szCs w:val="20"/>
+          <w:shd w:val="clear" w:color="auto" w:fill="FFFFFF"/>
+        </w:rPr>
+        <w:t xml:space="preserve"> (2015): ArXiv.org, Dec 31, </w:t>
+      </w:r>
+    </w:p>
+    <w:p>
+      <w:pPr>
+        <w:spacing w:line="480" w:lineRule="auto"/>
+        <w:ind w:firstLine="720"/>
+        <w:rPr>
+          <w:rFonts w:cstheme="minorHAnsi"/>
+          <w:sz w:val="20"/>
+          <w:szCs w:val="20"/>
+        </w:rPr>
+      </w:pPr>
+      <w:r>
+        <w:rPr>
+          <w:rFonts w:cstheme="minorHAnsi"/>
+          <w:color w:val="3A3A3A"/>
+          <w:sz w:val="20"/>
+          <w:szCs w:val="20"/>
+          <w:shd w:val="clear" w:color="auto" w:fill="FFFFFF"/>
+        </w:rPr>
+        <w:t>2015. Web.</w:t>
+      </w:r>
+    </w:p>
+    <w:p>
+      <w:pPr>
+        <w:spacing w:line="480" w:lineRule="auto"/>
+        <w:rPr>
+          <w:rFonts w:cstheme="minorHAnsi"/>
+          <w:color w:val="333333"/>
+          <w:sz w:val="20"/>
+          <w:szCs w:val="20"/>
+          <w:shd w:val="clear" w:color="auto" w:fill="FFFFFF"/>
+        </w:rPr>
+      </w:pPr>
+      <w:r>
+        <w:rPr>
+          <w:rFonts w:cstheme="minorHAnsi"/>
+          <w:color w:val="333333"/>
+          <w:sz w:val="20"/>
+          <w:szCs w:val="20"/>
+          <w:shd w:val="clear" w:color="auto" w:fill="FFFFFF"/>
+        </w:rPr>
+        <w:t>“Know Thy Complexities!” </w:t>
+      </w:r>
+      <w:r>
+        <w:rPr>
+          <w:rFonts w:cstheme="minorHAnsi"/>
+          <w:i/>
+          <w:iCs/>
+          <w:color w:val="333333"/>
+          <w:sz w:val="20"/>
+          <w:szCs w:val="20"/>
         </w:rPr>
         <w:t>Big</w:t>
       </w:r>
       <w:r>
         <w:rPr>
+          <w:rFonts w:cstheme="minorHAnsi"/>
           <w:color w:val="333333"/>
+          <w:sz w:val="20"/>
+          <w:szCs w:val="20"/>
           <w:shd w:val="clear" w:color="auto" w:fill="FFFFFF"/>
         </w:rPr>
         <w:t>, bigocheatsheet.com/.</w:t>
+      </w:r>
+    </w:p>
+    <w:p>
+      <w:pPr>
+        <w:spacing w:line="480" w:lineRule="auto"/>
+        <w:rPr>
+          <w:rFonts w:cstheme="minorHAnsi"/>
+          <w:color w:val="333333"/>
+          <w:sz w:val="20"/>
+          <w:szCs w:val="20"/>
+          <w:shd w:val="clear" w:color="auto" w:fill="FFFFFF"/>
+        </w:rPr>
+      </w:pPr>
+      <w:r>
+        <w:rPr>
+          <w:rFonts w:cstheme="minorHAnsi"/>
+          <w:color w:val="333333"/>
+          <w:sz w:val="20"/>
+          <w:szCs w:val="20"/>
+          <w:shd w:val="clear" w:color="auto" w:fill="FFFFFF"/>
+        </w:rPr>
+        <w:t>“Sorting Algorithms.” </w:t>
+      </w:r>
+      <w:r>
+        <w:rPr>
+          <w:rFonts w:cstheme="minorHAnsi"/>
+          <w:i/>
+          <w:iCs/>
+          <w:color w:val="333333"/>
+          <w:sz w:val="20"/>
+          <w:szCs w:val="20"/>
+        </w:rPr>
+        <w:t>BetterExplained</w:t>
+      </w:r>
+      <w:r>
+        <w:rPr>
+          <w:rFonts w:cstheme="minorHAnsi"/>
+          <w:color w:val="333333"/>
+          <w:sz w:val="20"/>
+          <w:szCs w:val="20"/>
+          <w:shd w:val="clear" w:color="auto" w:fill="FFFFFF"/>
+        </w:rPr>
+        <w:t>, betterexplained.com/articles/sorting-algorithms/.</w:t>
       </w:r>
     </w:p>
     <w:sectPr>
@@ -2818,6 +2869,7 @@
     <w:lsdException w:name="HTML Sample" w:semiHidden="1" w:unhideWhenUsed="1"/>
     <w:lsdException w:name="HTML Typewriter" w:semiHidden="1" w:unhideWhenUsed="1"/>
     <w:lsdException w:name="HTML Variable" w:semiHidden="1" w:unhideWhenUsed="1"/>
+    <w:lsdException w:name="Normal Table" w:semiHidden="1" w:unhideWhenUsed="1"/>
     <w:lsdException w:name="annotation subject" w:semiHidden="1" w:unhideWhenUsed="1"/>
     <w:lsdException w:name="No List" w:semiHidden="1" w:unhideWhenUsed="1"/>
     <w:lsdException w:name="Outline List 1" w:semiHidden="1" w:unhideWhenUsed="1"/>
@@ -2861,8 +2913,10 @@
     <w:lsdException w:name="Table Elegant" w:semiHidden="1" w:unhideWhenUsed="1"/>
     <w:lsdException w:name="Table Professional" w:semiHidden="1" w:unhideWhenUsed="1"/>
     <w:lsdException w:name="Table Subtle 1" w:semiHidden="1" w:unhideWhenUsed="1"/>
+    <w:lsdException w:name="Table Subtle 2" w:semiHidden="1" w:unhideWhenUsed="1"/>
     <w:lsdException w:name="Table Web 1" w:semiHidden="1" w:unhideWhenUsed="1"/>
     <w:lsdException w:name="Table Web 2" w:semiHidden="1" w:unhideWhenUsed="1"/>
+    <w:lsdException w:name="Table Web 3" w:semiHidden="1" w:unhideWhenUsed="1"/>
     <w:lsdException w:name="Balloon Text" w:semiHidden="1" w:unhideWhenUsed="1"/>
     <w:lsdException w:name="Table Grid" w:uiPriority="59"/>
     <w:lsdException w:name="Table Theme" w:semiHidden="1" w:unhideWhenUsed="1"/>
@@ -3500,7 +3554,7 @@
     <w:charset w:val="00"/>
     <w:family w:val="roman"/>
     <w:pitch w:val="variable"/>
-    <w:sig w:usb0="E00002FF" w:usb1="400004FF" w:usb2="00000000" w:usb3="00000000" w:csb0="0000019F" w:csb1="00000000"/>
+    <w:sig w:usb0="E00006FF" w:usb1="420024FF" w:usb2="02000000" w:usb3="00000000" w:csb0="0000019F" w:csb1="00000000"/>
   </w:font>
   <w:font w:name="Malgun Gothic">
     <w:altName w:val="맑은 고딕"/>
@@ -3546,6 +3600,7 @@
     <w:rsid w:val="001D1525"/>
     <w:rsid w:val="004E433B"/>
     <w:rsid w:val="007A3E52"/>
+    <w:rsid w:val="008A6478"/>
   </w:rsids>
   <m:mathPr>
     <m:mathFont m:val="Cambria Math"/>
@@ -3690,6 +3745,7 @@
     <w:lsdException w:name="HTML Sample" w:semiHidden="1" w:unhideWhenUsed="1"/>
     <w:lsdException w:name="HTML Typewriter" w:semiHidden="1" w:unhideWhenUsed="1"/>
     <w:lsdException w:name="HTML Variable" w:semiHidden="1" w:unhideWhenUsed="1"/>
+    <w:lsdException w:name="Normal Table" w:semiHidden="1" w:unhideWhenUsed="1"/>
     <w:lsdException w:name="annotation subject" w:semiHidden="1" w:unhideWhenUsed="1"/>
     <w:lsdException w:name="No List" w:semiHidden="1" w:unhideWhenUsed="1"/>
     <w:lsdException w:name="Outline List 1" w:semiHidden="1" w:unhideWhenUsed="1"/>
@@ -3733,8 +3789,10 @@
     <w:lsdException w:name="Table Elegant" w:semiHidden="1" w:unhideWhenUsed="1"/>
     <w:lsdException w:name="Table Professional" w:semiHidden="1" w:unhideWhenUsed="1"/>
     <w:lsdException w:name="Table Subtle 1" w:semiHidden="1" w:unhideWhenUsed="1"/>
+    <w:lsdException w:name="Table Subtle 2" w:semiHidden="1" w:unhideWhenUsed="1"/>
     <w:lsdException w:name="Table Web 1" w:semiHidden="1" w:unhideWhenUsed="1"/>
     <w:lsdException w:name="Table Web 2" w:semiHidden="1" w:unhideWhenUsed="1"/>
+    <w:lsdException w:name="Table Web 3" w:semiHidden="1" w:unhideWhenUsed="1"/>
     <w:lsdException w:name="Balloon Text" w:semiHidden="1" w:unhideWhenUsed="1"/>
     <w:lsdException w:name="Table Grid" w:uiPriority="59"/>
     <w:lsdException w:name="Table Theme" w:semiHidden="1" w:unhideWhenUsed="1"/>
@@ -4317,7 +4375,7 @@
 </file>
 
 <file path=customXml/itemProps1.xml><?xml version="1.0" encoding="utf-8"?>
-<ds:datastoreItem xmlns:ds="http://schemas.openxmlformats.org/officeDocument/2006/customXml" ds:itemID="{198C015F-F9FC-41DE-950C-D0EF66A582AC}">
+<ds:datastoreItem xmlns:ds="http://schemas.openxmlformats.org/officeDocument/2006/customXml" ds:itemID="{0F83891F-9C20-40CD-A842-8586617B073C}">
   <ds:schemaRefs>
     <ds:schemaRef ds:uri="http://schemas.openxmlformats.org/officeDocument/2006/bibliography"/>
   </ds:schemaRefs>

</xml_diff>